<commit_message>
Js, HTML & CSS framework done
</commit_message>
<xml_diff>
--- a/Portfolio Text .docx
+++ b/Portfolio Text .docx
@@ -174,19 +174,11 @@
         </w:rPr>
         <w:t xml:space="preserve">) </w:t>
       </w:r>
-      <w:proofErr w:type="gramStart"/>
-      <w:r>
-        <w:rPr>
-          <w:rFonts w:asciiTheme="majorEastAsia" w:eastAsiaTheme="majorEastAsia" w:hAnsiTheme="majorEastAsia"/>
-        </w:rPr>
-        <w:t>I’m</w:t>
-      </w:r>
-      <w:proofErr w:type="gramEnd"/>
-      <w:r>
-        <w:rPr>
-          <w:rFonts w:asciiTheme="majorEastAsia" w:eastAsiaTheme="majorEastAsia" w:hAnsiTheme="majorEastAsia"/>
-        </w:rPr>
-        <w:t xml:space="preserve"> a full stack developer on a mission to learn as much as I can, in as many languages (programming &amp; spoken) as I can. Seriously, find me on </w:t>
+      <w:r>
+        <w:rPr>
+          <w:rFonts w:asciiTheme="majorEastAsia" w:eastAsiaTheme="majorEastAsia" w:hAnsiTheme="majorEastAsia"/>
+        </w:rPr>
+        <w:t xml:space="preserve">I’m a full stack developer on a mission to learn as much as I can, in as many languages (programming &amp; spoken) as I can. Seriously, find me on </w:t>
       </w:r>
       <w:r>
         <w:rPr>
@@ -360,13 +352,27 @@
           <w:rFonts w:asciiTheme="majorEastAsia" w:eastAsiaTheme="majorEastAsia" w:hAnsiTheme="majorEastAsia"/>
         </w:rPr>
       </w:pPr>
-      <w:r>
-        <w:rPr>
-          <w:rFonts w:asciiTheme="majorEastAsia" w:eastAsiaTheme="majorEastAsia" w:hAnsiTheme="majorEastAsia"/>
-        </w:rPr>
-        <w:t xml:space="preserve">*an actual Zombie apocalypse, not Walking Dead - an important distinction. </w:t>
-      </w:r>
-    </w:p>
+      <w:bookmarkStart w:id="0" w:name="_GoBack"/>
+      <w:r>
+        <w:rPr>
+          <w:rFonts w:asciiTheme="majorEastAsia" w:eastAsiaTheme="majorEastAsia" w:hAnsiTheme="majorEastAsia"/>
+        </w:rPr>
+        <w:t>*an actual Zombie apocalypse</w:t>
+      </w:r>
+      <w:r>
+        <w:rPr>
+          <w:rFonts w:asciiTheme="majorEastAsia" w:eastAsiaTheme="majorEastAsia" w:hAnsiTheme="majorEastAsia"/>
+        </w:rPr>
+        <w:t>, or at least COD</w:t>
+      </w:r>
+      <w:r>
+        <w:rPr>
+          <w:rFonts w:asciiTheme="majorEastAsia" w:eastAsiaTheme="majorEastAsia" w:hAnsiTheme="majorEastAsia"/>
+        </w:rPr>
+        <w:t xml:space="preserve">, not Walking Dead - an important distinction. </w:t>
+      </w:r>
+    </w:p>
+    <w:bookmarkEnd w:id="0"/>
     <w:p>
       <w:pPr>
         <w:rPr>
@@ -455,7 +461,6 @@
           <w:shd w:val="clear" w:color="auto" w:fill="FFFFFF"/>
         </w:rPr>
       </w:pPr>
-      <w:bookmarkStart w:id="0" w:name="_GoBack"/>
       <w:r>
         <w:rPr>
           <w:rFonts w:asciiTheme="majorEastAsia" w:eastAsiaTheme="majorEastAsia" w:hAnsiTheme="majorEastAsia"/>
@@ -469,27 +474,10 @@
             <w:rFonts w:asciiTheme="majorEastAsia" w:eastAsiaTheme="majorEastAsia" w:hAnsiTheme="majorEastAsia" w:cs="Consolas"/>
             <w:shd w:val="clear" w:color="auto" w:fill="FFFFFF"/>
           </w:rPr>
-          <w:t>https://morvenwatt.github.io/</w:t>
-        </w:r>
-        <w:r>
-          <w:rPr>
-            <w:rStyle w:val="Hyperlink"/>
-            <w:rFonts w:asciiTheme="majorEastAsia" w:eastAsiaTheme="majorEastAsia" w:hAnsiTheme="majorEastAsia" w:cs="Consolas"/>
-            <w:shd w:val="clear" w:color="auto" w:fill="FFFFFF"/>
-          </w:rPr>
-          <w:t>d</w:t>
-        </w:r>
-        <w:r>
-          <w:rPr>
-            <w:rStyle w:val="Hyperlink"/>
-            <w:rFonts w:asciiTheme="majorEastAsia" w:eastAsiaTheme="majorEastAsia" w:hAnsiTheme="majorEastAsia" w:cs="Consolas"/>
-            <w:shd w:val="clear" w:color="auto" w:fill="FFFFFF"/>
-          </w:rPr>
-          <w:t>ogs/</w:t>
+          <w:t>https://morvenwatt.github.io/dogs/</w:t>
         </w:r>
       </w:hyperlink>
     </w:p>
-    <w:bookmarkEnd w:id="0"/>
     <w:p>
       <w:pPr>
         <w:rPr>
@@ -857,6 +845,7 @@
     <w:lsdException w:name="HTML Sample" w:semiHidden="1" w:unhideWhenUsed="1"/>
     <w:lsdException w:name="HTML Typewriter" w:semiHidden="1" w:unhideWhenUsed="1"/>
     <w:lsdException w:name="HTML Variable" w:semiHidden="1" w:unhideWhenUsed="1"/>
+    <w:lsdException w:name="Normal Table" w:semiHidden="1" w:unhideWhenUsed="1"/>
     <w:lsdException w:name="annotation subject" w:semiHidden="1" w:unhideWhenUsed="1"/>
     <w:lsdException w:name="No List" w:semiHidden="1" w:unhideWhenUsed="1"/>
     <w:lsdException w:name="Outline List 1" w:semiHidden="1" w:unhideWhenUsed="1"/>
@@ -903,8 +892,10 @@
     <w:lsdException w:name="Table Subtle 2" w:semiHidden="1" w:unhideWhenUsed="1"/>
     <w:lsdException w:name="Table Web 1" w:semiHidden="1" w:unhideWhenUsed="1"/>
     <w:lsdException w:name="Table Web 2" w:semiHidden="1" w:unhideWhenUsed="1"/>
+    <w:lsdException w:name="Table Web 3" w:semiHidden="1" w:unhideWhenUsed="1"/>
     <w:lsdException w:name="Balloon Text" w:semiHidden="1" w:unhideWhenUsed="1"/>
     <w:lsdException w:name="Table Grid" w:uiPriority="39"/>
+    <w:lsdException w:name="Table Theme" w:semiHidden="1" w:unhideWhenUsed="1"/>
     <w:lsdException w:name="Placeholder Text" w:semiHidden="1"/>
     <w:lsdException w:name="No Spacing" w:uiPriority="1" w:qFormat="1"/>
     <w:lsdException w:name="Light Shading" w:uiPriority="60"/>

</xml_diff>